<commit_message>
Liskov Subistitution Principle (LSP)
</commit_message>
<xml_diff>
--- a/SOLID Principles.docx
+++ b/SOLID Principles.docx
@@ -374,6 +374,152 @@
           <w:sz w:val="32"/>
         </w:rPr>
         <w:t>And ensures that the core class (the app) doesn’t need to be modified for every new feature (plugin).</w:t>
+      </w:r>
+    </w:p>
+    <w:p>
+      <w:pPr>
+        <w:rPr>
+          <w:b/>
+          <w:bCs/>
+          <w:sz w:val="32"/>
+        </w:rPr>
+      </w:pPr>
+      <w:r>
+        <w:rPr>
+          <w:b/>
+          <w:bCs/>
+          <w:sz w:val="32"/>
+        </w:rPr>
+        <w:br w:type="page"/>
+      </w:r>
+    </w:p>
+    <w:p>
+      <w:pPr>
+        <w:jc w:val="center"/>
+        <w:rPr>
+          <w:b/>
+          <w:bCs/>
+          <w:sz w:val="32"/>
+        </w:rPr>
+      </w:pPr>
+      <w:r>
+        <w:rPr>
+          <w:b/>
+          <w:bCs/>
+          <w:sz w:val="32"/>
+        </w:rPr>
+        <w:lastRenderedPageBreak/>
+        <w:t>Liskov Substitution Principle (LSP)</w:t>
+      </w:r>
+    </w:p>
+    <w:p>
+      <w:pPr>
+        <w:rPr>
+          <w:sz w:val="32"/>
+        </w:rPr>
+      </w:pPr>
+      <w:r>
+        <w:rPr>
+          <w:sz w:val="32"/>
+        </w:rPr>
+        <w:t>Object</w:t>
+      </w:r>
+      <w:r>
+        <w:rPr>
+          <w:sz w:val="32"/>
+        </w:rPr>
+        <w:t>s</w:t>
+      </w:r>
+      <w:r>
+        <w:rPr>
+          <w:sz w:val="32"/>
+        </w:rPr>
+        <w:t xml:space="preserve"> of a superclass should be replac</w:t>
+      </w:r>
+      <w:r>
+        <w:rPr>
+          <w:sz w:val="32"/>
+        </w:rPr>
+        <w:t>eable with objects of a subclass without affecting the correctness of the program.</w:t>
+      </w:r>
+    </w:p>
+    <w:p>
+      <w:pPr>
+        <w:rPr>
+          <w:sz w:val="32"/>
+        </w:rPr>
+      </w:pPr>
+      <w:r>
+        <w:rPr>
+          <w:sz w:val="32"/>
+        </w:rPr>
+        <w:t xml:space="preserve">In simpler terms, if a class B is a subclass of class A, then B should be able to replace A without breaking the behavior of the system. </w:t>
+      </w:r>
+    </w:p>
+    <w:p>
+      <w:pPr>
+        <w:rPr>
+          <w:b/>
+          <w:bCs/>
+          <w:sz w:val="32"/>
+        </w:rPr>
+      </w:pPr>
+      <w:r>
+        <w:rPr>
+          <w:b/>
+          <w:bCs/>
+          <w:sz w:val="32"/>
+        </w:rPr>
+        <w:t>Any subclass should only extend the behavior of the parent class, not narrow it down.</w:t>
+      </w:r>
+    </w:p>
+    <w:p>
+      <w:pPr>
+        <w:rPr>
+          <w:sz w:val="32"/>
+        </w:rPr>
+      </w:pPr>
+      <w:r>
+        <w:rPr>
+          <w:sz w:val="32"/>
+        </w:rPr>
+        <w:t>Which means, derived classes should be substitutable for their base classes without altering the behavior of the system. This principle is used to ensure that inheritance is used properly.</w:t>
+      </w:r>
+    </w:p>
+    <w:p>
+      <w:pPr>
+        <w:pStyle w:val="ListParagraph"/>
+        <w:numPr>
+          <w:ilvl w:val="0"/>
+          <w:numId w:val="2"/>
+        </w:numPr>
+        <w:rPr>
+          <w:sz w:val="32"/>
+        </w:rPr>
+      </w:pPr>
+      <w:r>
+        <w:rPr>
+          <w:sz w:val="32"/>
+        </w:rPr>
+        <w:t>LSP ensures that subclass behave consistently when replacing the base class.</w:t>
+      </w:r>
+    </w:p>
+    <w:p>
+      <w:pPr>
+        <w:pStyle w:val="ListParagraph"/>
+        <w:numPr>
+          <w:ilvl w:val="0"/>
+          <w:numId w:val="2"/>
+        </w:numPr>
+        <w:rPr>
+          <w:sz w:val="32"/>
+        </w:rPr>
+      </w:pPr>
+      <w:r>
+        <w:rPr>
+          <w:sz w:val="32"/>
+        </w:rPr>
+        <w:t>It’s about ensuring that subclasses can replace their base class without breaking the socket. If a class is derived from another, it should still work as expected when substituted.</w:t>
       </w:r>
     </w:p>
     <w:p>
@@ -484,8 +630,123 @@
       </w:pPr>
     </w:lvl>
   </w:abstractNum>
+  <w:abstractNum w:abstractNumId="1" w15:restartNumberingAfterBreak="0">
+    <w:nsid w:val="417864C4"/>
+    <w:multiLevelType w:val="hybridMultilevel"/>
+    <w:tmpl w:val="71CE8468"/>
+    <w:lvl w:ilvl="0" w:tplc="E1180336">
+      <w:numFmt w:val="bullet"/>
+      <w:lvlText w:val=""/>
+      <w:lvlJc w:val="left"/>
+      <w:pPr>
+        <w:ind w:left="720" w:hanging="360"/>
+      </w:pPr>
+      <w:rPr>
+        <w:rFonts w:ascii="Symbol" w:eastAsiaTheme="minorHAnsi" w:hAnsi="Symbol" w:cstheme="minorBidi" w:hint="default"/>
+      </w:rPr>
+    </w:lvl>
+    <w:lvl w:ilvl="1" w:tplc="04090003" w:tentative="1">
+      <w:start w:val="1"/>
+      <w:numFmt w:val="bullet"/>
+      <w:lvlText w:val="o"/>
+      <w:lvlJc w:val="left"/>
+      <w:pPr>
+        <w:ind w:left="1440" w:hanging="360"/>
+      </w:pPr>
+      <w:rPr>
+        <w:rFonts w:ascii="Courier New" w:hAnsi="Courier New" w:cs="Courier New" w:hint="default"/>
+      </w:rPr>
+    </w:lvl>
+    <w:lvl w:ilvl="2" w:tplc="04090005" w:tentative="1">
+      <w:start w:val="1"/>
+      <w:numFmt w:val="bullet"/>
+      <w:lvlText w:val=""/>
+      <w:lvlJc w:val="left"/>
+      <w:pPr>
+        <w:ind w:left="2160" w:hanging="360"/>
+      </w:pPr>
+      <w:rPr>
+        <w:rFonts w:ascii="Wingdings" w:hAnsi="Wingdings" w:hint="default"/>
+      </w:rPr>
+    </w:lvl>
+    <w:lvl w:ilvl="3" w:tplc="04090001" w:tentative="1">
+      <w:start w:val="1"/>
+      <w:numFmt w:val="bullet"/>
+      <w:lvlText w:val=""/>
+      <w:lvlJc w:val="left"/>
+      <w:pPr>
+        <w:ind w:left="2880" w:hanging="360"/>
+      </w:pPr>
+      <w:rPr>
+        <w:rFonts w:ascii="Symbol" w:hAnsi="Symbol" w:hint="default"/>
+      </w:rPr>
+    </w:lvl>
+    <w:lvl w:ilvl="4" w:tplc="04090003" w:tentative="1">
+      <w:start w:val="1"/>
+      <w:numFmt w:val="bullet"/>
+      <w:lvlText w:val="o"/>
+      <w:lvlJc w:val="left"/>
+      <w:pPr>
+        <w:ind w:left="3600" w:hanging="360"/>
+      </w:pPr>
+      <w:rPr>
+        <w:rFonts w:ascii="Courier New" w:hAnsi="Courier New" w:cs="Courier New" w:hint="default"/>
+      </w:rPr>
+    </w:lvl>
+    <w:lvl w:ilvl="5" w:tplc="04090005" w:tentative="1">
+      <w:start w:val="1"/>
+      <w:numFmt w:val="bullet"/>
+      <w:lvlText w:val=""/>
+      <w:lvlJc w:val="left"/>
+      <w:pPr>
+        <w:ind w:left="4320" w:hanging="360"/>
+      </w:pPr>
+      <w:rPr>
+        <w:rFonts w:ascii="Wingdings" w:hAnsi="Wingdings" w:hint="default"/>
+      </w:rPr>
+    </w:lvl>
+    <w:lvl w:ilvl="6" w:tplc="04090001" w:tentative="1">
+      <w:start w:val="1"/>
+      <w:numFmt w:val="bullet"/>
+      <w:lvlText w:val=""/>
+      <w:lvlJc w:val="left"/>
+      <w:pPr>
+        <w:ind w:left="5040" w:hanging="360"/>
+      </w:pPr>
+      <w:rPr>
+        <w:rFonts w:ascii="Symbol" w:hAnsi="Symbol" w:hint="default"/>
+      </w:rPr>
+    </w:lvl>
+    <w:lvl w:ilvl="7" w:tplc="04090003" w:tentative="1">
+      <w:start w:val="1"/>
+      <w:numFmt w:val="bullet"/>
+      <w:lvlText w:val="o"/>
+      <w:lvlJc w:val="left"/>
+      <w:pPr>
+        <w:ind w:left="5760" w:hanging="360"/>
+      </w:pPr>
+      <w:rPr>
+        <w:rFonts w:ascii="Courier New" w:hAnsi="Courier New" w:cs="Courier New" w:hint="default"/>
+      </w:rPr>
+    </w:lvl>
+    <w:lvl w:ilvl="8" w:tplc="04090005" w:tentative="1">
+      <w:start w:val="1"/>
+      <w:numFmt w:val="bullet"/>
+      <w:lvlText w:val=""/>
+      <w:lvlJc w:val="left"/>
+      <w:pPr>
+        <w:ind w:left="6480" w:hanging="360"/>
+      </w:pPr>
+      <w:rPr>
+        <w:rFonts w:ascii="Wingdings" w:hAnsi="Wingdings" w:hint="default"/>
+      </w:rPr>
+    </w:lvl>
+  </w:abstractNum>
   <w:num w:numId="1" w16cid:durableId="1420639331">
     <w:abstractNumId w:val="0"/>
+  </w:num>
+  <w:num w:numId="2" w16cid:durableId="2029409308">
+    <w:abstractNumId w:val="1"/>
   </w:num>
 </w:numbering>
 </file>

</xml_diff>